<commit_message>
add code and documentation files + small README
</commit_message>
<xml_diff>
--- a/Alexandru_Marinescu_Visual_Complexity.docx
+++ b/Alexandru_Marinescu_Visual_Complexity.docx
@@ -491,15 +491,21 @@
     <w:p>
       <w:pPr>
         <w:pStyle w:val="Heading3"/>
-        <w:numPr>
-          <w:ilvl w:val="0"/>
-          <w:numId w:val="4"/>
-        </w:numPr>
+        <w:ind w:left="720"/>
         <w:rPr>
           <w:rFonts w:ascii="Arial Black" w:hAnsi="Arial Black"/>
           <w:color w:val="000000" w:themeColor="text1"/>
         </w:rPr>
       </w:pPr>
+      <w:r>
+        <w:rPr>
+          <w:rFonts w:ascii="Arial Black" w:hAnsi="Arial Black"/>
+          <w:color w:val="000000" w:themeColor="text1"/>
+        </w:rPr>
+        <w:t xml:space="preserve">1. </w:t>
+      </w:r>
+      <w:bookmarkStart w:id="0" w:name="_GoBack"/>
+      <w:bookmarkEnd w:id="0"/>
       <w:r>
         <w:rPr>
           <w:rFonts w:ascii="Arial Black" w:hAnsi="Arial Black"/>
@@ -520,7 +526,7 @@
         <w:pStyle w:val="ListParagraph"/>
         <w:numPr>
           <w:ilvl w:val="0"/>
-          <w:numId w:val="4"/>
+          <w:numId w:val="8"/>
         </w:numPr>
         <w:rPr>
           <w:rFonts w:ascii="Arial Black" w:hAnsi="Arial Black"/>
@@ -544,7 +550,7 @@
         <w:pStyle w:val="ListParagraph"/>
         <w:numPr>
           <w:ilvl w:val="0"/>
-          <w:numId w:val="4"/>
+          <w:numId w:val="8"/>
         </w:numPr>
         <w:rPr>
           <w:rFonts w:ascii="Arial Black" w:hAnsi="Arial Black"/>
@@ -1791,6 +1797,9 @@
     </w:p>
     <w:p>
       <w:r>
+        <w:rPr>
+          <w:noProof/>
+        </w:rPr>
         <w:drawing>
           <wp:inline distT="0" distB="0" distL="0" distR="0" wp14:anchorId="25C07CBD" wp14:editId="647E1E0C">
             <wp:extent cx="3200400" cy="1572895"/>
@@ -2761,6 +2770,9 @@
     </w:p>
     <w:p>
       <w:r>
+        <w:rPr>
+          <w:noProof/>
+        </w:rPr>
         <w:drawing>
           <wp:inline distT="0" distB="0" distL="0" distR="0" wp14:anchorId="62E11EBF" wp14:editId="41B3140A">
             <wp:extent cx="3200400" cy="2509520"/>
@@ -3136,6 +3148,7 @@
       <w:r>
         <w:rPr>
           <w:rFonts w:cstheme="minorHAnsi"/>
+          <w:noProof/>
           <w:color w:val="000000" w:themeColor="text1"/>
           <w:sz w:val="24"/>
           <w:szCs w:val="24"/>
@@ -3615,26 +3628,7 @@
                 <w14:round/>
               </w14:textOutline>
             </w:rPr>
-            <m:t xml:space="preserve"> </m:t>
-          </m:r>
-          <m:r>
-            <w:rPr>
-              <w:rFonts w:ascii="Cambria Math" w:hAnsi="Cambria Math" w:cstheme="minorHAnsi"/>
-              <w:color w:val="000000" w:themeColor="text1"/>
-              <w:sz w:val="24"/>
-              <w:szCs w:val="24"/>
-              <w14:shadow w14:blurRad="38100" w14:dist="25400" w14:dir="5400000" w14:sx="100000" w14:sy="100000" w14:kx="0" w14:ky="0" w14:algn="ctr">
-                <w14:srgbClr w14:val="6E747A">
-                  <w14:alpha w14:val="57000"/>
-                </w14:srgbClr>
-              </w14:shadow>
-              <w14:textOutline w14:w="0" w14:cap="flat" w14:cmpd="sng" w14:algn="ctr">
-                <w14:noFill/>
-                <w14:prstDash w14:val="solid"/>
-                <w14:round/>
-              </w14:textOutline>
-            </w:rPr>
-            <m:t>wher</m:t>
+            <m:t xml:space="preserve"> wher</m:t>
           </m:r>
           <m:sSubSup>
             <m:sSubSupPr>
@@ -5939,26 +5933,7 @@
             <w14:round/>
           </w14:textOutline>
         </w:rPr>
-        <w:t>For the neural network choice (</w:t>
-      </w:r>
-      <w:r>
-        <w:rPr>
-          <w:rFonts w:eastAsiaTheme="minorEastAsia" w:cstheme="minorHAnsi"/>
-          <w:color w:val="000000" w:themeColor="text1"/>
-          <w:sz w:val="24"/>
-          <w:szCs w:val="24"/>
-          <w14:shadow w14:blurRad="38100" w14:dist="25400" w14:dir="5400000" w14:sx="100000" w14:sy="100000" w14:kx="0" w14:ky="0" w14:algn="ctr">
-            <w14:srgbClr w14:val="6E747A">
-              <w14:alpha w14:val="57000"/>
-            </w14:srgbClr>
-          </w14:shadow>
-          <w14:textOutline w14:w="0" w14:cap="flat" w14:cmpd="sng" w14:algn="ctr">
-            <w14:noFill/>
-            <w14:prstDash w14:val="solid"/>
-            <w14:round/>
-          </w14:textOutline>
-        </w:rPr>
-        <w:t xml:space="preserve">using </w:t>
+        <w:t xml:space="preserve">For the neural network choice (using </w:t>
       </w:r>
       <w:proofErr w:type="spellStart"/>
       <w:r>
@@ -6770,8 +6745,9 @@
             <w14:round/>
           </w14:textOutline>
         </w:rPr>
-        <w:t>max_</w:t>
-      </w:r>
+        <w:t>max_features</w:t>
+      </w:r>
+      <w:proofErr w:type="spellEnd"/>
       <w:r>
         <w:rPr>
           <w:rFonts w:eastAsiaTheme="minorEastAsia" w:cstheme="minorHAnsi"/>
@@ -6789,46 +6765,7 @@
             <w14:round/>
           </w14:textOutline>
         </w:rPr>
-        <w:t>features</w:t>
-      </w:r>
-      <w:proofErr w:type="spellEnd"/>
-      <w:r>
-        <w:rPr>
-          <w:rFonts w:eastAsiaTheme="minorEastAsia" w:cstheme="minorHAnsi"/>
-          <w:color w:val="000000" w:themeColor="text1"/>
-          <w:sz w:val="24"/>
-          <w:szCs w:val="24"/>
-          <w14:shadow w14:blurRad="38100" w14:dist="25400" w14:dir="5400000" w14:sx="100000" w14:sy="100000" w14:kx="0" w14:ky="0" w14:algn="ctr">
-            <w14:srgbClr w14:val="6E747A">
-              <w14:alpha w14:val="57000"/>
-            </w14:srgbClr>
-          </w14:shadow>
-          <w14:textOutline w14:w="0" w14:cap="flat" w14:cmpd="sng" w14:algn="ctr">
-            <w14:noFill/>
-            <w14:prstDash w14:val="solid"/>
-            <w14:round/>
-          </w14:textOutline>
-        </w:rPr>
-        <w:t xml:space="preserve"> = 4</w:t>
-      </w:r>
-      <w:r>
-        <w:rPr>
-          <w:rFonts w:eastAsiaTheme="minorEastAsia" w:cstheme="minorHAnsi"/>
-          <w:color w:val="000000" w:themeColor="text1"/>
-          <w:sz w:val="24"/>
-          <w:szCs w:val="24"/>
-          <w14:shadow w14:blurRad="38100" w14:dist="25400" w14:dir="5400000" w14:sx="100000" w14:sy="100000" w14:kx="0" w14:ky="0" w14:algn="ctr">
-            <w14:srgbClr w14:val="6E747A">
-              <w14:alpha w14:val="57000"/>
-            </w14:srgbClr>
-          </w14:shadow>
-          <w14:textOutline w14:w="0" w14:cap="flat" w14:cmpd="sng" w14:algn="ctr">
-            <w14:noFill/>
-            <w14:prstDash w14:val="solid"/>
-            <w14:round/>
-          </w14:textOutline>
-        </w:rPr>
-        <w:t>000</w:t>
+        <w:t xml:space="preserve"> = 4000</w:t>
       </w:r>
     </w:p>
     <w:p>
@@ -7897,6 +7834,7 @@
       <w:r>
         <w:rPr>
           <w:rFonts w:cstheme="minorHAnsi"/>
+          <w:noProof/>
           <w:color w:val="000000" w:themeColor="text1"/>
           <w:sz w:val="24"/>
           <w:szCs w:val="24"/>
@@ -9055,26 +8993,7 @@
             <w14:round/>
           </w14:textOutline>
         </w:rPr>
-        <w:t xml:space="preserve"> method</w:t>
-      </w:r>
-      <w:r>
-        <w:rPr>
-          <w:rFonts w:cstheme="minorHAnsi"/>
-          <w:color w:val="000000" w:themeColor="text1"/>
-          <w:sz w:val="24"/>
-          <w:szCs w:val="24"/>
-          <w14:shadow w14:blurRad="38100" w14:dist="25400" w14:dir="5400000" w14:sx="100000" w14:sy="100000" w14:kx="0" w14:ky="0" w14:algn="ctr">
-            <w14:srgbClr w14:val="6E747A">
-              <w14:alpha w14:val="57000"/>
-            </w14:srgbClr>
-          </w14:shadow>
-          <w14:textOutline w14:w="0" w14:cap="flat" w14:cmpd="sng" w14:algn="ctr">
-            <w14:noFill/>
-            <w14:prstDash w14:val="solid"/>
-            <w14:round/>
-          </w14:textOutline>
-        </w:rPr>
-        <w:t xml:space="preserve"> was used here as well to establish it, with:</w:t>
+        <w:t xml:space="preserve"> method was used here as well to establish it, with:</w:t>
       </w:r>
     </w:p>
     <w:p>
@@ -9423,25 +9342,7 @@
             <w14:round/>
           </w14:textOutline>
         </w:rPr>
-        <w:t>Lasso</w:t>
-      </w:r>
-      <w:r>
-        <w:rPr>
-          <w:rFonts w:ascii="Arial Black" w:hAnsi="Arial Black"/>
-          <w:color w:val="000000" w:themeColor="text1"/>
-          <w:u w:val="single"/>
-          <w14:shadow w14:blurRad="38100" w14:dist="25400" w14:dir="5400000" w14:sx="100000" w14:sy="100000" w14:kx="0" w14:ky="0" w14:algn="ctr">
-            <w14:srgbClr w14:val="6E747A">
-              <w14:alpha w14:val="57000"/>
-            </w14:srgbClr>
-          </w14:shadow>
-          <w14:textOutline w14:w="0" w14:cap="flat" w14:cmpd="sng" w14:algn="ctr">
-            <w14:noFill/>
-            <w14:prstDash w14:val="solid"/>
-            <w14:round/>
-          </w14:textOutline>
-        </w:rPr>
-        <w:t xml:space="preserve"> Regression</w:t>
+        <w:t>Lasso Regression</w:t>
       </w:r>
     </w:p>
     <w:p>
@@ -9758,26 +9659,7 @@
             <w14:round/>
           </w14:textOutline>
         </w:rPr>
-        <w:t xml:space="preserve"> (alpha) parameter</w:t>
-      </w:r>
-      <w:r>
-        <w:rPr>
-          <w:rFonts w:cstheme="minorHAnsi"/>
-          <w:color w:val="000000" w:themeColor="text1"/>
-          <w:sz w:val="24"/>
-          <w:szCs w:val="24"/>
-          <w14:shadow w14:blurRad="38100" w14:dist="25400" w14:dir="5400000" w14:sx="100000" w14:sy="100000" w14:kx="0" w14:ky="0" w14:algn="ctr">
-            <w14:srgbClr w14:val="6E747A">
-              <w14:alpha w14:val="57000"/>
-            </w14:srgbClr>
-          </w14:shadow>
-          <w14:textOutline w14:w="0" w14:cap="flat" w14:cmpd="sng" w14:algn="ctr">
-            <w14:noFill/>
-            <w14:prstDash w14:val="solid"/>
-            <w14:round/>
-          </w14:textOutline>
-        </w:rPr>
-        <w:t xml:space="preserve"> is just as important as in the Ridge Regression. Thus, </w:t>
+        <w:t xml:space="preserve"> (alpha) parameter is just as important as in the Ridge Regression. Thus, </w:t>
       </w:r>
       <w:proofErr w:type="spellStart"/>
       <w:r>
@@ -9818,26 +9700,7 @@
             <w14:round/>
           </w14:textOutline>
         </w:rPr>
-        <w:t xml:space="preserve"> method was used here as well to establish it,</w:t>
-      </w:r>
-      <w:r>
-        <w:rPr>
-          <w:rFonts w:cstheme="minorHAnsi"/>
-          <w:color w:val="000000" w:themeColor="text1"/>
-          <w:sz w:val="24"/>
-          <w:szCs w:val="24"/>
-          <w14:shadow w14:blurRad="38100" w14:dist="25400" w14:dir="5400000" w14:sx="100000" w14:sy="100000" w14:kx="0" w14:ky="0" w14:algn="ctr">
-            <w14:srgbClr w14:val="6E747A">
-              <w14:alpha w14:val="57000"/>
-            </w14:srgbClr>
-          </w14:shadow>
-          <w14:textOutline w14:w="0" w14:cap="flat" w14:cmpd="sng" w14:algn="ctr">
-            <w14:noFill/>
-            <w14:prstDash w14:val="solid"/>
-            <w14:round/>
-          </w14:textOutline>
-        </w:rPr>
-        <w:t xml:space="preserve"> with the setup:</w:t>
+        <w:t xml:space="preserve"> method was used here as well to establish it, with the setup:</w:t>
       </w:r>
     </w:p>
     <w:p>
@@ -10383,43 +10246,7 @@
             <w14:round/>
           </w14:textOutline>
         </w:rPr>
-        <w:t>Support Vector</w:t>
-      </w:r>
-      <w:r>
-        <w:rPr>
-          <w:rFonts w:ascii="Arial Black" w:hAnsi="Arial Black"/>
-          <w:color w:val="000000" w:themeColor="text1"/>
-          <w:u w:val="single"/>
-          <w14:shadow w14:blurRad="38100" w14:dist="25400" w14:dir="5400000" w14:sx="100000" w14:sy="100000" w14:kx="0" w14:ky="0" w14:algn="ctr">
-            <w14:srgbClr w14:val="6E747A">
-              <w14:alpha w14:val="57000"/>
-            </w14:srgbClr>
-          </w14:shadow>
-          <w14:textOutline w14:w="0" w14:cap="flat" w14:cmpd="sng" w14:algn="ctr">
-            <w14:noFill/>
-            <w14:prstDash w14:val="solid"/>
-            <w14:round/>
-          </w14:textOutline>
-        </w:rPr>
-        <w:t xml:space="preserve"> Regression</w:t>
-      </w:r>
-      <w:r>
-        <w:rPr>
-          <w:rFonts w:ascii="Arial Black" w:hAnsi="Arial Black"/>
-          <w:color w:val="000000" w:themeColor="text1"/>
-          <w:u w:val="single"/>
-          <w14:shadow w14:blurRad="38100" w14:dist="25400" w14:dir="5400000" w14:sx="100000" w14:sy="100000" w14:kx="0" w14:ky="0" w14:algn="ctr">
-            <w14:srgbClr w14:val="6E747A">
-              <w14:alpha w14:val="57000"/>
-            </w14:srgbClr>
-          </w14:shadow>
-          <w14:textOutline w14:w="0" w14:cap="flat" w14:cmpd="sng" w14:algn="ctr">
-            <w14:noFill/>
-            <w14:prstDash w14:val="solid"/>
-            <w14:round/>
-          </w14:textOutline>
-        </w:rPr>
-        <w:t xml:space="preserve"> (SVR)</w:t>
+        <w:t>Support Vector Regression (SVR)</w:t>
       </w:r>
     </w:p>
     <w:p>
@@ -11557,25 +11384,7 @@
                   <w14:round/>
                 </w14:textOutline>
               </w:rPr>
-              <m:t xml:space="preserve"> *</m:t>
-            </m:r>
-            <m:r>
-              <w:rPr>
-                <w:rFonts w:ascii="Cambria Math" w:hAnsi="Cambria Math" w:cstheme="minorHAnsi"/>
-                <w:color w:val="000000" w:themeColor="text1"/>
-                <w:szCs w:val="24"/>
-                <w14:shadow w14:blurRad="38100" w14:dist="25400" w14:dir="5400000" w14:sx="100000" w14:sy="100000" w14:kx="0" w14:ky="0" w14:algn="ctr">
-                  <w14:srgbClr w14:val="6E747A">
-                    <w14:alpha w14:val="57000"/>
-                  </w14:srgbClr>
-                </w14:shadow>
-                <w14:textOutline w14:w="0" w14:cap="flat" w14:cmpd="sng" w14:algn="ctr">
-                  <w14:noFill/>
-                  <w14:prstDash w14:val="solid"/>
-                  <w14:round/>
-                </w14:textOutline>
-              </w:rPr>
-              <m:t>model_predictio</m:t>
+              <m:t xml:space="preserve"> *model_predictio</m:t>
             </m:r>
             <m:sSub>
               <m:sSubPr>
@@ -11778,26 +11587,7 @@
             <w14:round/>
           </w14:textOutline>
         </w:rPr>
-        <w:t xml:space="preserve">As mentioned in the Introduction, the predictions will </w:t>
-      </w:r>
-      <w:r>
-        <w:rPr>
-          <w:rFonts w:cstheme="minorHAnsi"/>
-          <w:color w:val="000000" w:themeColor="text1"/>
-          <w:sz w:val="24"/>
-          <w:szCs w:val="24"/>
-          <w14:shadow w14:blurRad="38100" w14:dist="25400" w14:dir="5400000" w14:sx="100000" w14:sy="100000" w14:kx="0" w14:ky="0" w14:algn="ctr">
-            <w14:srgbClr w14:val="6E747A">
-              <w14:alpha w14:val="57000"/>
-            </w14:srgbClr>
-          </w14:shadow>
-          <w14:textOutline w14:w="0" w14:cap="flat" w14:cmpd="sng" w14:algn="ctr">
-            <w14:noFill/>
-            <w14:prstDash w14:val="solid"/>
-            <w14:round/>
-          </w14:textOutline>
-        </w:rPr>
-        <w:t xml:space="preserve">be compared with the real values using the </w:t>
+        <w:t xml:space="preserve">As mentioned in the Introduction, the predictions will be compared with the real values using the </w:t>
       </w:r>
       <w:r>
         <w:rPr>
@@ -12321,45 +12111,7 @@
           </w14:textOutline>
         </w:rPr>
         <w:lastRenderedPageBreak/>
-        <w:t>4</w:t>
-      </w:r>
-      <w:r>
-        <w:rPr>
-          <w:rFonts w:ascii="Arial Black" w:hAnsi="Arial Black"/>
-          <w:color w:val="000000" w:themeColor="text1"/>
-          <w:sz w:val="36"/>
-          <w:u w:val="single"/>
-          <w14:shadow w14:blurRad="38100" w14:dist="19050" w14:dir="2700000" w14:sx="100000" w14:sy="100000" w14:kx="0" w14:ky="0" w14:algn="tl">
-            <w14:schemeClr w14:val="dk1">
-              <w14:alpha w14:val="60000"/>
-            </w14:schemeClr>
-          </w14:shadow>
-          <w14:textOutline w14:w="0" w14:cap="flat" w14:cmpd="sng" w14:algn="ctr">
-            <w14:noFill/>
-            <w14:prstDash w14:val="solid"/>
-            <w14:round/>
-          </w14:textOutline>
-        </w:rPr>
-        <w:t xml:space="preserve">. </w:t>
-      </w:r>
-      <w:r>
-        <w:rPr>
-          <w:rFonts w:ascii="Arial Black" w:hAnsi="Arial Black"/>
-          <w:color w:val="000000" w:themeColor="text1"/>
-          <w:sz w:val="36"/>
-          <w:u w:val="single"/>
-          <w14:shadow w14:blurRad="38100" w14:dist="19050" w14:dir="2700000" w14:sx="100000" w14:sy="100000" w14:kx="0" w14:ky="0" w14:algn="tl">
-            <w14:schemeClr w14:val="dk1">
-              <w14:alpha w14:val="60000"/>
-            </w14:schemeClr>
-          </w14:shadow>
-          <w14:textOutline w14:w="0" w14:cap="flat" w14:cmpd="sng" w14:algn="ctr">
-            <w14:noFill/>
-            <w14:prstDash w14:val="solid"/>
-            <w14:round/>
-          </w14:textOutline>
-        </w:rPr>
-        <w:t>Conclusion</w:t>
+        <w:t>4. Conclusion</w:t>
       </w:r>
     </w:p>
     <w:p>
@@ -12583,6 +12335,9 @@
     </w:p>
     <w:p>
       <w:r>
+        <w:rPr>
+          <w:noProof/>
+        </w:rPr>
         <w:drawing>
           <wp:inline distT="0" distB="0" distL="0" distR="0" wp14:anchorId="79F66D79" wp14:editId="1A75525A">
             <wp:extent cx="3200400" cy="2541905"/>
@@ -12694,26 +12449,7 @@
             <w14:round/>
           </w14:textOutline>
         </w:rPr>
-        <w:t xml:space="preserve">0.55271, SD: </w:t>
-      </w:r>
-      <w:r>
-        <w:rPr>
-          <w:rFonts w:cstheme="minorHAnsi"/>
-          <w:color w:val="000000" w:themeColor="text1"/>
-          <w:sz w:val="24"/>
-          <w:szCs w:val="24"/>
-          <w14:shadow w14:blurRad="38100" w14:dist="25400" w14:dir="5400000" w14:sx="100000" w14:sy="100000" w14:kx="0" w14:ky="0" w14:algn="ctr">
-            <w14:srgbClr w14:val="6E747A">
-              <w14:alpha w14:val="57000"/>
-            </w14:srgbClr>
-          </w14:shadow>
-          <w14:textOutline w14:w="0" w14:cap="flat" w14:cmpd="sng" w14:algn="ctr">
-            <w14:noFill/>
-            <w14:prstDash w14:val="solid"/>
-            <w14:round/>
-          </w14:textOutline>
-        </w:rPr>
-        <w:t xml:space="preserve"> </w:t>
+        <w:t xml:space="preserve">0.55271, SD:  </w:t>
       </w:r>
       <w:r>
         <w:rPr>
@@ -12798,6 +12534,9 @@
     </w:p>
     <w:p>
       <w:r>
+        <w:rPr>
+          <w:noProof/>
+        </w:rPr>
         <w:drawing>
           <wp:inline distT="0" distB="0" distL="0" distR="0" wp14:anchorId="054345C0" wp14:editId="22ADAE99">
             <wp:extent cx="3200400" cy="2541905"/>
@@ -12890,26 +12629,7 @@
             <w14:round/>
           </w14:textOutline>
         </w:rPr>
-        <w:t xml:space="preserve">Mean: </w:t>
-      </w:r>
-      <w:r>
-        <w:rPr>
-          <w:rFonts w:cstheme="minorHAnsi"/>
-          <w:color w:val="000000" w:themeColor="text1"/>
-          <w:sz w:val="24"/>
-          <w:szCs w:val="24"/>
-          <w14:shadow w14:blurRad="38100" w14:dist="25400" w14:dir="5400000" w14:sx="100000" w14:sy="100000" w14:kx="0" w14:ky="0" w14:algn="ctr">
-            <w14:srgbClr w14:val="6E747A">
-              <w14:alpha w14:val="57000"/>
-            </w14:srgbClr>
-          </w14:shadow>
-          <w14:textOutline w14:w="0" w14:cap="flat" w14:cmpd="sng" w14:algn="ctr">
-            <w14:noFill/>
-            <w14:prstDash w14:val="solid"/>
-            <w14:round/>
-          </w14:textOutline>
-        </w:rPr>
-        <w:t>0.58089</w:t>
+        <w:t>Mean: 0.58089</w:t>
       </w:r>
       <w:r>
         <w:rPr>
@@ -15142,8 +14862,6 @@
         </w:rPr>
         <w:t xml:space="preserve"> All courses,</w:t>
       </w:r>
-      <w:bookmarkStart w:id="0" w:name="_GoBack"/>
-      <w:bookmarkEnd w:id="0"/>
       <w:r>
         <w:rPr>
           <w:rFonts w:cstheme="minorHAnsi"/>
@@ -15808,6 +15526,95 @@
       <w:lvlJc w:val="right"/>
       <w:pPr>
         <w:ind w:left="6480" w:hanging="180"/>
+      </w:pPr>
+    </w:lvl>
+  </w:abstractNum>
+  <w:abstractNum w:abstractNumId="6" w15:restartNumberingAfterBreak="0">
+    <w:nsid w:val="7D0036C4"/>
+    <w:multiLevelType w:val="hybridMultilevel"/>
+    <w:tmpl w:val="4F084546"/>
+    <w:lvl w:ilvl="0" w:tplc="DDA6E81C">
+      <w:start w:val="2"/>
+      <w:numFmt w:val="decimal"/>
+      <w:lvlText w:val="%1."/>
+      <w:lvlJc w:val="left"/>
+      <w:pPr>
+        <w:ind w:left="1080" w:hanging="360"/>
+      </w:pPr>
+      <w:rPr>
+        <w:rFonts w:hint="default"/>
+      </w:rPr>
+    </w:lvl>
+    <w:lvl w:ilvl="1" w:tplc="04090019" w:tentative="1">
+      <w:start w:val="1"/>
+      <w:numFmt w:val="lowerLetter"/>
+      <w:lvlText w:val="%2."/>
+      <w:lvlJc w:val="left"/>
+      <w:pPr>
+        <w:ind w:left="1800" w:hanging="360"/>
+      </w:pPr>
+    </w:lvl>
+    <w:lvl w:ilvl="2" w:tplc="0409001B" w:tentative="1">
+      <w:start w:val="1"/>
+      <w:numFmt w:val="lowerRoman"/>
+      <w:lvlText w:val="%3."/>
+      <w:lvlJc w:val="right"/>
+      <w:pPr>
+        <w:ind w:left="2520" w:hanging="180"/>
+      </w:pPr>
+    </w:lvl>
+    <w:lvl w:ilvl="3" w:tplc="0409000F" w:tentative="1">
+      <w:start w:val="1"/>
+      <w:numFmt w:val="decimal"/>
+      <w:lvlText w:val="%4."/>
+      <w:lvlJc w:val="left"/>
+      <w:pPr>
+        <w:ind w:left="3240" w:hanging="360"/>
+      </w:pPr>
+    </w:lvl>
+    <w:lvl w:ilvl="4" w:tplc="04090019" w:tentative="1">
+      <w:start w:val="1"/>
+      <w:numFmt w:val="lowerLetter"/>
+      <w:lvlText w:val="%5."/>
+      <w:lvlJc w:val="left"/>
+      <w:pPr>
+        <w:ind w:left="3960" w:hanging="360"/>
+      </w:pPr>
+    </w:lvl>
+    <w:lvl w:ilvl="5" w:tplc="0409001B" w:tentative="1">
+      <w:start w:val="1"/>
+      <w:numFmt w:val="lowerRoman"/>
+      <w:lvlText w:val="%6."/>
+      <w:lvlJc w:val="right"/>
+      <w:pPr>
+        <w:ind w:left="4680" w:hanging="180"/>
+      </w:pPr>
+    </w:lvl>
+    <w:lvl w:ilvl="6" w:tplc="0409000F" w:tentative="1">
+      <w:start w:val="1"/>
+      <w:numFmt w:val="decimal"/>
+      <w:lvlText w:val="%7."/>
+      <w:lvlJc w:val="left"/>
+      <w:pPr>
+        <w:ind w:left="5400" w:hanging="360"/>
+      </w:pPr>
+    </w:lvl>
+    <w:lvl w:ilvl="7" w:tplc="04090019" w:tentative="1">
+      <w:start w:val="1"/>
+      <w:numFmt w:val="lowerLetter"/>
+      <w:lvlText w:val="%8."/>
+      <w:lvlJc w:val="left"/>
+      <w:pPr>
+        <w:ind w:left="6120" w:hanging="360"/>
+      </w:pPr>
+    </w:lvl>
+    <w:lvl w:ilvl="8" w:tplc="0409001B" w:tentative="1">
+      <w:start w:val="1"/>
+      <w:numFmt w:val="lowerRoman"/>
+      <w:lvlText w:val="%9."/>
+      <w:lvlJc w:val="right"/>
+      <w:pPr>
+        <w:ind w:left="6840" w:hanging="180"/>
       </w:pPr>
     </w:lvl>
   </w:abstractNum>
@@ -15858,6 +15665,9 @@
     <w:lvlOverride w:ilvl="8">
       <w:startOverride w:val="1"/>
     </w:lvlOverride>
+  </w:num>
+  <w:num w:numId="8">
+    <w:abstractNumId w:val="6"/>
   </w:num>
 </w:numbering>
 </file>
@@ -16325,6 +16135,7 @@
   <w:style w:type="character" w:default="1" w:styleId="DefaultParagraphFont">
     <w:name w:val="Default Paragraph Font"/>
     <w:uiPriority w:val="1"/>
+    <w:semiHidden/>
     <w:unhideWhenUsed/>
   </w:style>
   <w:style w:type="table" w:default="1" w:styleId="TableNormal">

</xml_diff>